<commit_message>
Aggiunti casi d'uso del venditore
</commit_message>
<xml_diff>
--- a/doc_analisi/PROGETTO_KM-0.docx
+++ b/doc_analisi/PROGETTO_KM-0.docx
@@ -506,14 +506,7 @@
           <w:sz w:val="36"/>
           <w:szCs w:val="36"/>
         </w:rPr>
-        <w:t xml:space="preserve">Admin → </w:t>
-      </w:r>
-      <w:r>
-        <w:rPr>
-          <w:sz w:val="36"/>
-          <w:szCs w:val="36"/>
-        </w:rPr>
-        <w:t>esegue tutti i casi d’uso del cliente e del venditore</w:t>
+        <w:t>Admin → esegue tutti i casi d’uso del cliente e del venditore</w:t>
       </w:r>
     </w:p>
     <w:p>
@@ -754,6 +747,66 @@
           <w:szCs w:val="36"/>
         </w:rPr>
         <w:t>Venditore → Creare Eventi</w:t>
+      </w:r>
+    </w:p>
+    <w:p>
+      <w:pPr>
+        <w:pStyle w:val="Normal1"/>
+        <w:numPr>
+          <w:ilvl w:val="0"/>
+          <w:numId w:val="2"/>
+        </w:numPr>
+        <w:rPr>
+          <w:sz w:val="36"/>
+          <w:szCs w:val="36"/>
+        </w:rPr>
+      </w:pPr>
+      <w:r>
+        <w:rPr>
+          <w:sz w:val="36"/>
+          <w:szCs w:val="36"/>
+        </w:rPr>
+        <w:t>Venditore→ Inserire ubicazione</w:t>
+      </w:r>
+    </w:p>
+    <w:p>
+      <w:pPr>
+        <w:pStyle w:val="Normal1"/>
+        <w:numPr>
+          <w:ilvl w:val="0"/>
+          <w:numId w:val="2"/>
+        </w:numPr>
+        <w:rPr>
+          <w:sz w:val="36"/>
+          <w:szCs w:val="36"/>
+        </w:rPr>
+      </w:pPr>
+      <w:r>
+        <w:rPr>
+          <w:sz w:val="36"/>
+          <w:szCs w:val="36"/>
+        </w:rPr>
+        <w:t>Venditore→ Modificare ubicazione</w:t>
+      </w:r>
+    </w:p>
+    <w:p>
+      <w:pPr>
+        <w:pStyle w:val="Normal1"/>
+        <w:numPr>
+          <w:ilvl w:val="0"/>
+          <w:numId w:val="2"/>
+        </w:numPr>
+        <w:rPr>
+          <w:sz w:val="36"/>
+          <w:szCs w:val="36"/>
+        </w:rPr>
+      </w:pPr>
+      <w:r>
+        <w:rPr>
+          <w:sz w:val="36"/>
+          <w:szCs w:val="36"/>
+        </w:rPr>
+        <w:t>Venditore→ Cancellare ubicazione</w:t>
       </w:r>
     </w:p>
     <w:p>

</xml_diff>